<commit_message>
unused classes and methods removed
</commit_message>
<xml_diff>
--- a/Dokumentacia.docx
+++ b/Dokumentacia.docx
@@ -342,7 +342,7 @@
       <w:pPr>
         <w:pStyle w:val="Heading1"/>
       </w:pPr>
-      <w:bookmarkStart w:id="0" w:name="_Toc153739393"/>
+      <w:bookmarkStart w:id="0" w:name="_Toc153748007"/>
       <w:r>
         <w:lastRenderedPageBreak/>
         <w:t>Obsah</w:t>
@@ -351,6 +351,17 @@
     </w:p>
     <w:sdt>
       <w:sdtPr>
+        <w:rPr>
+          <w:rFonts w:asciiTheme="minorHAnsi" w:eastAsiaTheme="minorHAnsi" w:hAnsiTheme="minorHAnsi" w:cstheme="minorBidi"/>
+          <w:b w:val="0"/>
+          <w:bCs w:val="0"/>
+          <w:color w:val="auto"/>
+          <w:kern w:val="2"/>
+          <w:sz w:val="24"/>
+          <w:szCs w:val="24"/>
+          <w:lang w:val="sk-SK"/>
+          <w14:ligatures w14:val="standardContextual"/>
+        </w:rPr>
         <w:id w:val="-2093850392"/>
         <w:docPartObj>
           <w:docPartGallery w:val="Table of Contents"/>
@@ -359,14 +370,7 @@
       </w:sdtPr>
       <w:sdtEndPr>
         <w:rPr>
-          <w:rFonts w:asciiTheme="minorHAnsi" w:eastAsiaTheme="minorHAnsi" w:hAnsiTheme="minorHAnsi" w:cstheme="minorBidi"/>
           <w:noProof/>
-          <w:color w:val="auto"/>
-          <w:kern w:val="2"/>
-          <w:sz w:val="24"/>
-          <w:szCs w:val="24"/>
-          <w:lang w:val="sk-SK"/>
-          <w14:ligatures w14:val="standardContextual"/>
         </w:rPr>
       </w:sdtEndPr>
       <w:sdtContent>
@@ -374,9 +378,11 @@
           <w:pPr>
             <w:pStyle w:val="TOCHeading"/>
           </w:pPr>
+          <w:proofErr w:type="spellStart"/>
           <w:r>
-            <w:t>Table of Contents</w:t>
+            <w:t>Obsah</w:t>
           </w:r>
+          <w:proofErr w:type="spellEnd"/>
         </w:p>
         <w:p>
           <w:pPr>
@@ -385,7 +391,13 @@
               <w:tab w:val="right" w:leader="dot" w:pos="9016"/>
             </w:tabs>
             <w:rPr>
+              <w:rFonts w:eastAsiaTheme="minorEastAsia" w:cstheme="minorBidi"/>
+              <w:b w:val="0"/>
+              <w:bCs w:val="0"/>
+              <w:i w:val="0"/>
+              <w:iCs w:val="0"/>
               <w:noProof/>
+              <w:lang w:val="en-SK" w:eastAsia="en-GB"/>
             </w:rPr>
           </w:pPr>
           <w:r>
@@ -405,7 +417,7 @@
             </w:rPr>
             <w:fldChar w:fldCharType="separate"/>
           </w:r>
-          <w:hyperlink w:anchor="_Toc153739393" w:history="1">
+          <w:hyperlink w:anchor="_Toc153748007" w:history="1">
             <w:r>
               <w:rPr>
                 <w:rStyle w:val="Hyperlink"/>
@@ -432,7 +444,7 @@
                 <w:noProof/>
                 <w:webHidden/>
               </w:rPr>
-              <w:instrText xml:space="preserve"> PAGEREF _Toc153739393 \h </w:instrText>
+              <w:instrText xml:space="preserve"> PAGEREF _Toc153748007 \h </w:instrText>
             </w:r>
             <w:r>
               <w:rPr>
@@ -470,10 +482,16 @@
               <w:tab w:val="right" w:leader="dot" w:pos="9016"/>
             </w:tabs>
             <w:rPr>
+              <w:rFonts w:eastAsiaTheme="minorEastAsia" w:cstheme="minorBidi"/>
+              <w:b w:val="0"/>
+              <w:bCs w:val="0"/>
+              <w:i w:val="0"/>
+              <w:iCs w:val="0"/>
               <w:noProof/>
+              <w:lang w:val="en-SK" w:eastAsia="en-GB"/>
             </w:rPr>
           </w:pPr>
-          <w:hyperlink w:anchor="_Toc153739394" w:history="1">
+          <w:hyperlink w:anchor="_Toc153748008" w:history="1">
             <w:r>
               <w:rPr>
                 <w:rStyle w:val="Hyperlink"/>
@@ -500,7 +518,7 @@
                 <w:noProof/>
                 <w:webHidden/>
               </w:rPr>
-              <w:instrText xml:space="preserve"> PAGEREF _Toc153739394 \h </w:instrText>
+              <w:instrText xml:space="preserve"> PAGEREF _Toc153748008 \h </w:instrText>
             </w:r>
             <w:r>
               <w:rPr>
@@ -538,16 +556,22 @@
               <w:tab w:val="right" w:leader="dot" w:pos="9016"/>
             </w:tabs>
             <w:rPr>
+              <w:rFonts w:eastAsiaTheme="minorEastAsia" w:cstheme="minorBidi"/>
+              <w:b w:val="0"/>
+              <w:bCs w:val="0"/>
+              <w:i w:val="0"/>
+              <w:iCs w:val="0"/>
               <w:noProof/>
+              <w:lang w:val="en-SK" w:eastAsia="en-GB"/>
             </w:rPr>
           </w:pPr>
-          <w:hyperlink w:anchor="_Toc153739395" w:history="1">
+          <w:hyperlink w:anchor="_Toc153748009" w:history="1">
             <w:r>
               <w:rPr>
                 <w:rStyle w:val="Hyperlink"/>
                 <w:noProof/>
               </w:rPr>
-              <w:t>Operácie údajovej štruktúry</w:t>
+              <w:t>Návrh štruktúry</w:t>
             </w:r>
             <w:r>
               <w:rPr>
@@ -568,7 +592,7 @@
                 <w:noProof/>
                 <w:webHidden/>
               </w:rPr>
-              <w:instrText xml:space="preserve"> PAGEREF _Toc153739395 \h </w:instrText>
+              <w:instrText xml:space="preserve"> PAGEREF _Toc153748009 \h </w:instrText>
             </w:r>
             <w:r>
               <w:rPr>
@@ -601,21 +625,27 @@
         </w:p>
         <w:p>
           <w:pPr>
-            <w:pStyle w:val="TOC2"/>
+            <w:pStyle w:val="TOC1"/>
             <w:tabs>
               <w:tab w:val="right" w:leader="dot" w:pos="9016"/>
             </w:tabs>
             <w:rPr>
+              <w:rFonts w:eastAsiaTheme="minorEastAsia" w:cstheme="minorBidi"/>
+              <w:b w:val="0"/>
+              <w:bCs w:val="0"/>
+              <w:i w:val="0"/>
+              <w:iCs w:val="0"/>
               <w:noProof/>
+              <w:lang w:val="en-SK" w:eastAsia="en-GB"/>
             </w:rPr>
           </w:pPr>
-          <w:hyperlink w:anchor="_Toc153739396" w:history="1">
+          <w:hyperlink w:anchor="_Toc153748010" w:history="1">
             <w:r>
               <w:rPr>
                 <w:rStyle w:val="Hyperlink"/>
                 <w:noProof/>
               </w:rPr>
-              <w:t>Vyhľadaj dáta</w:t>
+              <w:t>Operácie údajovej štruktúry</w:t>
             </w:r>
             <w:r>
               <w:rPr>
@@ -636,143 +666,7 @@
                 <w:noProof/>
                 <w:webHidden/>
               </w:rPr>
-              <w:instrText xml:space="preserve"> PAGEREF _Toc153739396 \h </w:instrText>
-            </w:r>
-            <w:r>
-              <w:rPr>
-                <w:noProof/>
-                <w:webHidden/>
-              </w:rPr>
-            </w:r>
-            <w:r>
-              <w:rPr>
-                <w:noProof/>
-                <w:webHidden/>
-              </w:rPr>
-              <w:fldChar w:fldCharType="separate"/>
-            </w:r>
-            <w:r>
-              <w:rPr>
-                <w:noProof/>
-                <w:webHidden/>
-              </w:rPr>
-              <w:t>4</w:t>
-            </w:r>
-            <w:r>
-              <w:rPr>
-                <w:noProof/>
-                <w:webHidden/>
-              </w:rPr>
-              <w:fldChar w:fldCharType="end"/>
-            </w:r>
-          </w:hyperlink>
-        </w:p>
-        <w:p>
-          <w:pPr>
-            <w:pStyle w:val="TOC2"/>
-            <w:tabs>
-              <w:tab w:val="right" w:leader="dot" w:pos="9016"/>
-            </w:tabs>
-            <w:rPr>
-              <w:noProof/>
-            </w:rPr>
-          </w:pPr>
-          <w:hyperlink w:anchor="_Toc153739397" w:history="1">
-            <w:r>
-              <w:rPr>
-                <w:rStyle w:val="Hyperlink"/>
-                <w:noProof/>
-              </w:rPr>
-              <w:t>Vlož dáta</w:t>
-            </w:r>
-            <w:r>
-              <w:rPr>
-                <w:noProof/>
-                <w:webHidden/>
-              </w:rPr>
-              <w:tab/>
-            </w:r>
-            <w:r>
-              <w:rPr>
-                <w:noProof/>
-                <w:webHidden/>
-              </w:rPr>
-              <w:fldChar w:fldCharType="begin"/>
-            </w:r>
-            <w:r>
-              <w:rPr>
-                <w:noProof/>
-                <w:webHidden/>
-              </w:rPr>
-              <w:instrText xml:space="preserve"> PAGEREF _Toc153739397 \h </w:instrText>
-            </w:r>
-            <w:r>
-              <w:rPr>
-                <w:noProof/>
-                <w:webHidden/>
-              </w:rPr>
-            </w:r>
-            <w:r>
-              <w:rPr>
-                <w:noProof/>
-                <w:webHidden/>
-              </w:rPr>
-              <w:fldChar w:fldCharType="separate"/>
-            </w:r>
-            <w:r>
-              <w:rPr>
-                <w:noProof/>
-                <w:webHidden/>
-              </w:rPr>
-              <w:t>4</w:t>
-            </w:r>
-            <w:r>
-              <w:rPr>
-                <w:noProof/>
-                <w:webHidden/>
-              </w:rPr>
-              <w:fldChar w:fldCharType="end"/>
-            </w:r>
-          </w:hyperlink>
-        </w:p>
-        <w:p>
-          <w:pPr>
-            <w:pStyle w:val="TOC2"/>
-            <w:tabs>
-              <w:tab w:val="right" w:leader="dot" w:pos="9016"/>
-            </w:tabs>
-            <w:rPr>
-              <w:noProof/>
-            </w:rPr>
-          </w:pPr>
-          <w:hyperlink w:anchor="_Toc153739398" w:history="1">
-            <w:r>
-              <w:rPr>
-                <w:rStyle w:val="Hyperlink"/>
-                <w:noProof/>
-              </w:rPr>
-              <w:t>Vymaž dáta</w:t>
-            </w:r>
-            <w:r>
-              <w:rPr>
-                <w:noProof/>
-                <w:webHidden/>
-              </w:rPr>
-              <w:tab/>
-            </w:r>
-            <w:r>
-              <w:rPr>
-                <w:noProof/>
-                <w:webHidden/>
-              </w:rPr>
-              <w:fldChar w:fldCharType="begin"/>
-            </w:r>
-            <w:r>
-              <w:rPr>
-                <w:noProof/>
-                <w:webHidden/>
-              </w:rPr>
-              <w:instrText xml:space="preserve"> PAGEREF _Toc153739398 \h </w:instrText>
+              <w:instrText xml:space="preserve"> PAGEREF _Toc153748010 \h </w:instrText>
             </w:r>
             <w:r>
               <w:rPr>
@@ -804,6 +698,302 @@
           </w:hyperlink>
         </w:p>
         <w:p>
+          <w:pPr>
+            <w:pStyle w:val="TOC2"/>
+            <w:tabs>
+              <w:tab w:val="right" w:leader="dot" w:pos="9016"/>
+            </w:tabs>
+            <w:rPr>
+              <w:rFonts w:eastAsiaTheme="minorEastAsia" w:cstheme="minorBidi"/>
+              <w:b w:val="0"/>
+              <w:bCs w:val="0"/>
+              <w:noProof/>
+              <w:sz w:val="24"/>
+              <w:szCs w:val="24"/>
+              <w:lang w:val="en-SK" w:eastAsia="en-GB"/>
+            </w:rPr>
+          </w:pPr>
+          <w:hyperlink w:anchor="_Toc153748011" w:history="1">
+            <w:r>
+              <w:rPr>
+                <w:rStyle w:val="Hyperlink"/>
+                <w:noProof/>
+              </w:rPr>
+              <w:t>Vyhľadaj dáta</w:t>
+            </w:r>
+            <w:r>
+              <w:rPr>
+                <w:noProof/>
+                <w:webHidden/>
+              </w:rPr>
+              <w:tab/>
+            </w:r>
+            <w:r>
+              <w:rPr>
+                <w:noProof/>
+                <w:webHidden/>
+              </w:rPr>
+              <w:fldChar w:fldCharType="begin"/>
+            </w:r>
+            <w:r>
+              <w:rPr>
+                <w:noProof/>
+                <w:webHidden/>
+              </w:rPr>
+              <w:instrText xml:space="preserve"> PAGEREF _Toc153748011 \h </w:instrText>
+            </w:r>
+            <w:r>
+              <w:rPr>
+                <w:noProof/>
+                <w:webHidden/>
+              </w:rPr>
+            </w:r>
+            <w:r>
+              <w:rPr>
+                <w:noProof/>
+                <w:webHidden/>
+              </w:rPr>
+              <w:fldChar w:fldCharType="separate"/>
+            </w:r>
+            <w:r>
+              <w:rPr>
+                <w:noProof/>
+                <w:webHidden/>
+              </w:rPr>
+              <w:t>5</w:t>
+            </w:r>
+            <w:r>
+              <w:rPr>
+                <w:noProof/>
+                <w:webHidden/>
+              </w:rPr>
+              <w:fldChar w:fldCharType="end"/>
+            </w:r>
+          </w:hyperlink>
+        </w:p>
+        <w:p>
+          <w:pPr>
+            <w:pStyle w:val="TOC2"/>
+            <w:tabs>
+              <w:tab w:val="right" w:leader="dot" w:pos="9016"/>
+            </w:tabs>
+            <w:rPr>
+              <w:rFonts w:eastAsiaTheme="minorEastAsia" w:cstheme="minorBidi"/>
+              <w:b w:val="0"/>
+              <w:bCs w:val="0"/>
+              <w:noProof/>
+              <w:sz w:val="24"/>
+              <w:szCs w:val="24"/>
+              <w:lang w:val="en-SK" w:eastAsia="en-GB"/>
+            </w:rPr>
+          </w:pPr>
+          <w:hyperlink w:anchor="_Toc153748012" w:history="1">
+            <w:r>
+              <w:rPr>
+                <w:rStyle w:val="Hyperlink"/>
+                <w:noProof/>
+              </w:rPr>
+              <w:t>Uprav dáta</w:t>
+            </w:r>
+            <w:r>
+              <w:rPr>
+                <w:noProof/>
+                <w:webHidden/>
+              </w:rPr>
+              <w:tab/>
+            </w:r>
+            <w:r>
+              <w:rPr>
+                <w:noProof/>
+                <w:webHidden/>
+              </w:rPr>
+              <w:fldChar w:fldCharType="begin"/>
+            </w:r>
+            <w:r>
+              <w:rPr>
+                <w:noProof/>
+                <w:webHidden/>
+              </w:rPr>
+              <w:instrText xml:space="preserve"> PAGEREF _Toc153748012 \h </w:instrText>
+            </w:r>
+            <w:r>
+              <w:rPr>
+                <w:noProof/>
+                <w:webHidden/>
+              </w:rPr>
+            </w:r>
+            <w:r>
+              <w:rPr>
+                <w:noProof/>
+                <w:webHidden/>
+              </w:rPr>
+              <w:fldChar w:fldCharType="separate"/>
+            </w:r>
+            <w:r>
+              <w:rPr>
+                <w:noProof/>
+                <w:webHidden/>
+              </w:rPr>
+              <w:t>5</w:t>
+            </w:r>
+            <w:r>
+              <w:rPr>
+                <w:noProof/>
+                <w:webHidden/>
+              </w:rPr>
+              <w:fldChar w:fldCharType="end"/>
+            </w:r>
+          </w:hyperlink>
+        </w:p>
+        <w:p>
+          <w:pPr>
+            <w:pStyle w:val="TOC2"/>
+            <w:tabs>
+              <w:tab w:val="right" w:leader="dot" w:pos="9016"/>
+            </w:tabs>
+            <w:rPr>
+              <w:rFonts w:eastAsiaTheme="minorEastAsia" w:cstheme="minorBidi"/>
+              <w:b w:val="0"/>
+              <w:bCs w:val="0"/>
+              <w:noProof/>
+              <w:sz w:val="24"/>
+              <w:szCs w:val="24"/>
+              <w:lang w:val="en-SK" w:eastAsia="en-GB"/>
+            </w:rPr>
+          </w:pPr>
+          <w:hyperlink w:anchor="_Toc153748013" w:history="1">
+            <w:r>
+              <w:rPr>
+                <w:rStyle w:val="Hyperlink"/>
+                <w:noProof/>
+              </w:rPr>
+              <w:t>Vlož dáta</w:t>
+            </w:r>
+            <w:r>
+              <w:rPr>
+                <w:noProof/>
+                <w:webHidden/>
+              </w:rPr>
+              <w:tab/>
+            </w:r>
+            <w:r>
+              <w:rPr>
+                <w:noProof/>
+                <w:webHidden/>
+              </w:rPr>
+              <w:fldChar w:fldCharType="begin"/>
+            </w:r>
+            <w:r>
+              <w:rPr>
+                <w:noProof/>
+                <w:webHidden/>
+              </w:rPr>
+              <w:instrText xml:space="preserve"> PAGEREF _Toc153748013 \h </w:instrText>
+            </w:r>
+            <w:r>
+              <w:rPr>
+                <w:noProof/>
+                <w:webHidden/>
+              </w:rPr>
+            </w:r>
+            <w:r>
+              <w:rPr>
+                <w:noProof/>
+                <w:webHidden/>
+              </w:rPr>
+              <w:fldChar w:fldCharType="separate"/>
+            </w:r>
+            <w:r>
+              <w:rPr>
+                <w:noProof/>
+                <w:webHidden/>
+              </w:rPr>
+              <w:t>5</w:t>
+            </w:r>
+            <w:r>
+              <w:rPr>
+                <w:noProof/>
+                <w:webHidden/>
+              </w:rPr>
+              <w:fldChar w:fldCharType="end"/>
+            </w:r>
+          </w:hyperlink>
+        </w:p>
+        <w:p>
+          <w:pPr>
+            <w:pStyle w:val="TOC2"/>
+            <w:tabs>
+              <w:tab w:val="right" w:leader="dot" w:pos="9016"/>
+            </w:tabs>
+            <w:rPr>
+              <w:rFonts w:eastAsiaTheme="minorEastAsia" w:cstheme="minorBidi"/>
+              <w:b w:val="0"/>
+              <w:bCs w:val="0"/>
+              <w:noProof/>
+              <w:sz w:val="24"/>
+              <w:szCs w:val="24"/>
+              <w:lang w:val="en-SK" w:eastAsia="en-GB"/>
+            </w:rPr>
+          </w:pPr>
+          <w:hyperlink w:anchor="_Toc153748014" w:history="1">
+            <w:r>
+              <w:rPr>
+                <w:rStyle w:val="Hyperlink"/>
+                <w:noProof/>
+              </w:rPr>
+              <w:t>Vymaž dáta</w:t>
+            </w:r>
+            <w:r>
+              <w:rPr>
+                <w:noProof/>
+                <w:webHidden/>
+              </w:rPr>
+              <w:tab/>
+            </w:r>
+            <w:r>
+              <w:rPr>
+                <w:noProof/>
+                <w:webHidden/>
+              </w:rPr>
+              <w:fldChar w:fldCharType="begin"/>
+            </w:r>
+            <w:r>
+              <w:rPr>
+                <w:noProof/>
+                <w:webHidden/>
+              </w:rPr>
+              <w:instrText xml:space="preserve"> PAGEREF _Toc153748014 \h </w:instrText>
+            </w:r>
+            <w:r>
+              <w:rPr>
+                <w:noProof/>
+                <w:webHidden/>
+              </w:rPr>
+            </w:r>
+            <w:r>
+              <w:rPr>
+                <w:noProof/>
+                <w:webHidden/>
+              </w:rPr>
+              <w:fldChar w:fldCharType="separate"/>
+            </w:r>
+            <w:r>
+              <w:rPr>
+                <w:noProof/>
+                <w:webHidden/>
+              </w:rPr>
+              <w:t>6</w:t>
+            </w:r>
+            <w:r>
+              <w:rPr>
+                <w:noProof/>
+                <w:webHidden/>
+              </w:rPr>
+              <w:fldChar w:fldCharType="end"/>
+            </w:r>
+          </w:hyperlink>
+        </w:p>
+        <w:p>
           <w:r>
             <w:rPr>
               <w:b/>
@@ -824,7 +1014,7 @@
       <w:pPr>
         <w:pStyle w:val="Heading1"/>
       </w:pPr>
-      <w:bookmarkStart w:id="1" w:name="_Toc153739394"/>
+      <w:bookmarkStart w:id="1" w:name="_Toc153748008"/>
       <w:r>
         <w:lastRenderedPageBreak/>
         <w:t>Zadania práce</w:t>
@@ -4219,10 +4409,62 @@
       <w:r>
         <w:br w:type="page"/>
       </w:r>
+      <w:bookmarkStart w:id="2" w:name="_Toc153748009"/>
       <w:r>
         <w:lastRenderedPageBreak/>
         <w:t>Návrh štruktúry</w:t>
       </w:r>
+      <w:bookmarkEnd w:id="2"/>
+    </w:p>
+    <w:p/>
+    <w:p/>
+    <w:p>
+      <w:r>
+        <w:rPr>
+          <w:noProof/>
+        </w:rPr>
+        <w:drawing>
+          <wp:inline distT="0" distB="0" distL="0" distR="0" wp14:anchorId="610EC15B" wp14:editId="7528AA86">
+            <wp:extent cx="5731510" cy="4321175"/>
+            <wp:effectExtent l="0" t="0" r="0" b="0"/>
+            <wp:docPr id="1668324487" name="Picture 1" descr="A diagram of a computer&#10;&#10;Description automatically generated"/>
+            <wp:cNvGraphicFramePr>
+              <a:graphicFrameLocks xmlns:a="http://schemas.openxmlformats.org/drawingml/2006/main" noChangeAspect="1"/>
+            </wp:cNvGraphicFramePr>
+            <a:graphic xmlns:a="http://schemas.openxmlformats.org/drawingml/2006/main">
+              <a:graphicData uri="http://schemas.openxmlformats.org/drawingml/2006/picture">
+                <pic:pic xmlns:pic="http://schemas.openxmlformats.org/drawingml/2006/picture">
+                  <pic:nvPicPr>
+                    <pic:cNvPr id="1668324487" name="Picture 1" descr="A diagram of a computer&#10;&#10;Description automatically generated"/>
+                    <pic:cNvPicPr/>
+                  </pic:nvPicPr>
+                  <pic:blipFill>
+                    <a:blip r:embed="rId7">
+                      <a:extLst>
+                        <a:ext uri="{28A0092B-C50C-407E-A947-70E740481C1C}">
+                          <a14:useLocalDpi xmlns:a14="http://schemas.microsoft.com/office/drawing/2010/main" val="0"/>
+                        </a:ext>
+                      </a:extLst>
+                    </a:blip>
+                    <a:stretch>
+                      <a:fillRect/>
+                    </a:stretch>
+                  </pic:blipFill>
+                  <pic:spPr>
+                    <a:xfrm>
+                      <a:off x="0" y="0"/>
+                      <a:ext cx="5731510" cy="4321175"/>
+                    </a:xfrm>
+                    <a:prstGeom prst="rect">
+                      <a:avLst/>
+                    </a:prstGeom>
+                  </pic:spPr>
+                </pic:pic>
+              </a:graphicData>
+            </a:graphic>
+          </wp:inline>
+        </w:drawing>
+      </w:r>
       <w:r>
         <w:br w:type="page"/>
       </w:r>
@@ -4231,23 +4473,23 @@
       <w:pPr>
         <w:pStyle w:val="Heading1"/>
       </w:pPr>
-      <w:bookmarkStart w:id="2" w:name="_Toc153739395"/>
+      <w:bookmarkStart w:id="3" w:name="_Toc153748010"/>
       <w:r>
         <w:lastRenderedPageBreak/>
         <w:t>Operácie údajovej štruktúry</w:t>
       </w:r>
-      <w:bookmarkEnd w:id="2"/>
+      <w:bookmarkEnd w:id="3"/>
     </w:p>
     <w:p/>
     <w:p>
       <w:pPr>
         <w:pStyle w:val="Heading2"/>
       </w:pPr>
-      <w:bookmarkStart w:id="3" w:name="_Toc153739396"/>
+      <w:bookmarkStart w:id="4" w:name="_Toc153748011"/>
       <w:r>
         <w:t>Vyhľadaj dáta</w:t>
       </w:r>
-      <w:bookmarkEnd w:id="3"/>
+      <w:bookmarkEnd w:id="4"/>
     </w:p>
     <w:p/>
     <w:p>
@@ -4303,9 +4545,11 @@
       <w:pPr>
         <w:pStyle w:val="Heading2"/>
       </w:pPr>
+      <w:bookmarkStart w:id="5" w:name="_Toc153748012"/>
       <w:r>
         <w:t>Uprav dáta</w:t>
       </w:r>
+      <w:bookmarkEnd w:id="5"/>
     </w:p>
     <w:p/>
     <w:p>
@@ -4336,36 +4580,24 @@
       <w:pPr>
         <w:pStyle w:val="ListParagraph"/>
         <w:numPr>
-          <w:ilvl w:val="0"/>
-          <w:numId w:val="9"/>
-        </w:numPr>
-      </w:pPr>
-      <w:r>
-        <w:t>Ak sa dáta našli v hlavnom bloku:</w:t>
-      </w:r>
-    </w:p>
-    <w:p>
-      <w:pPr>
-        <w:pStyle w:val="ListParagraph"/>
-        <w:numPr>
           <w:ilvl w:val="1"/>
           <w:numId w:val="9"/>
         </w:numPr>
       </w:pPr>
       <w:r>
+        <w:t>Ak sa dáta našli v hlavnom bloku:</w:t>
+      </w:r>
+    </w:p>
+    <w:p>
+      <w:pPr>
+        <w:pStyle w:val="ListParagraph"/>
+        <w:numPr>
+          <w:ilvl w:val="2"/>
+          <w:numId w:val="9"/>
+        </w:numPr>
+      </w:pPr>
+      <w:r>
         <w:t>1 prístup pre zapísanie upraveného hlavného bloku</w:t>
-      </w:r>
-    </w:p>
-    <w:p>
-      <w:pPr>
-        <w:pStyle w:val="ListParagraph"/>
-        <w:numPr>
-          <w:ilvl w:val="0"/>
-          <w:numId w:val="9"/>
-        </w:numPr>
-      </w:pPr>
-      <w:r>
-        <w:t>Ak sa dáta nenašli v hlavnom bloku:</w:t>
       </w:r>
     </w:p>
     <w:p>
@@ -4377,7 +4609,7 @@
         </w:numPr>
       </w:pPr>
       <w:r>
-        <w:t>Opakuj pokiaľ nenájdeš dáta v preplňujúcom súbore, alebo neprejdeš všetky preplňujúce súbory hlavného bloku:</w:t>
+        <w:t>Ak sa dáta nenašli v hlavnom bloku:</w:t>
       </w:r>
     </w:p>
     <w:p>
@@ -4389,6 +4621,18 @@
         </w:numPr>
       </w:pPr>
       <w:r>
+        <w:t>Opakuj pokiaľ nenájdeš dáta v preplňujúcom súbore, alebo neprejdeš všetky preplňujúce súbory hlavného bloku:</w:t>
+      </w:r>
+    </w:p>
+    <w:p>
+      <w:pPr>
+        <w:pStyle w:val="ListParagraph"/>
+        <w:numPr>
+          <w:ilvl w:val="3"/>
+          <w:numId w:val="9"/>
+        </w:numPr>
+      </w:pPr>
+      <w:r>
         <w:t>1 prístup pre načítanie preplňujúceho bloku</w:t>
       </w:r>
     </w:p>
@@ -4396,7 +4640,7 @@
       <w:pPr>
         <w:pStyle w:val="ListParagraph"/>
         <w:numPr>
-          <w:ilvl w:val="2"/>
+          <w:ilvl w:val="3"/>
           <w:numId w:val="9"/>
         </w:numPr>
       </w:pPr>
@@ -4410,11 +4654,11 @@
       <w:pPr>
         <w:pStyle w:val="Heading2"/>
       </w:pPr>
-      <w:bookmarkStart w:id="4" w:name="_Toc153739397"/>
+      <w:bookmarkStart w:id="6" w:name="_Toc153748013"/>
       <w:r>
         <w:t>Vlož dáta</w:t>
       </w:r>
-      <w:bookmarkEnd w:id="4"/>
+      <w:bookmarkEnd w:id="6"/>
     </w:p>
     <w:p/>
     <w:p>
@@ -4965,11 +5209,11 @@
       <w:pPr>
         <w:pStyle w:val="Heading2"/>
       </w:pPr>
-      <w:bookmarkStart w:id="5" w:name="_Toc153739398"/>
+      <w:bookmarkStart w:id="7" w:name="_Toc153748014"/>
       <w:r>
         <w:t>Vymaž dáta</w:t>
       </w:r>
-      <w:bookmarkEnd w:id="5"/>
+      <w:bookmarkEnd w:id="7"/>
     </w:p>
     <w:p/>
     <w:p>
@@ -5057,13 +5301,7 @@
         </w:numPr>
       </w:pPr>
       <w:r>
-        <w:t xml:space="preserve">Počet prístupov podľa situácie pri vymazávaní </w:t>
-      </w:r>
-      <w:r>
-        <w:t>preplňujúceho prázdneho</w:t>
-      </w:r>
-      <w:r>
-        <w:t xml:space="preserve"> bloku:</w:t>
+        <w:t>Počet prístupov podľa situácie pri vymazávaní preplňujúceho prázdneho bloku:</w:t>
       </w:r>
     </w:p>
     <w:p>
@@ -5271,13 +5509,7 @@
         </w:numPr>
       </w:pPr>
       <w:r>
-        <w:t>Počet prístupov podľa situácie pri vymazávaní</w:t>
-      </w:r>
-      <w:r>
-        <w:t xml:space="preserve"> hlavného</w:t>
-      </w:r>
-      <w:r>
-        <w:t xml:space="preserve"> bloku:</w:t>
+        <w:t>Počet prístupov podľa situácie pri vymazávaní hlavného bloku:</w:t>
       </w:r>
     </w:p>
     <w:p>
@@ -5850,13 +6082,7 @@
         </w:numPr>
       </w:pPr>
       <w:r>
-        <w:t xml:space="preserve">Ak nie je zreťazenie voľných </w:t>
-      </w:r>
-      <w:r>
-        <w:t>preplňujúcich</w:t>
-      </w:r>
-      <w:r>
-        <w:t xml:space="preserve"> blokov prázdne:</w:t>
+        <w:t>Ak nie je zreťazenie voľných preplňujúcich blokov prázdne:</w:t>
       </w:r>
     </w:p>
     <w:p>
@@ -5868,13 +6094,7 @@
         </w:numPr>
       </w:pPr>
       <w:r>
-        <w:t xml:space="preserve">1 prístup pre načítanie prvého zreťazeného voľného </w:t>
-      </w:r>
-      <w:r>
-        <w:t>preplňujúceho</w:t>
-      </w:r>
-      <w:r>
-        <w:t xml:space="preserve"> bloku</w:t>
+        <w:t>1 prístup pre načítanie prvého zreťazeného voľného preplňujúceho bloku</w:t>
       </w:r>
     </w:p>
     <w:p>
@@ -5916,13 +6136,7 @@
         </w:numPr>
       </w:pPr>
       <w:r>
-        <w:t>Dáta, ktoré mali byť vymazané neboli nájdené v hlavnom bloku, ale v preplňujúcom bloku hlavného bloku a preplňujúci blok po vymazaní ostal prázdny a na konci súboru a </w:t>
-      </w:r>
-      <w:r>
-        <w:t>bolo</w:t>
-      </w:r>
-      <w:r>
-        <w:t xml:space="preserve"> potrebné spustiť proces striasania:</w:t>
+        <w:t>Dáta, ktoré mali byť vymazané neboli nájdené v hlavnom bloku, ale v preplňujúcom bloku hlavného bloku a preplňujúci blok po vymazaní ostal prázdny a na konci súboru a bolo potrebné spustiť proces striasania:</w:t>
       </w:r>
     </w:p>
     <w:p>
@@ -5950,8 +6164,8 @@
       </w:r>
     </w:p>
     <w:sectPr>
-      <w:footerReference w:type="even" r:id="rId7"/>
-      <w:footerReference w:type="default" r:id="rId8"/>
+      <w:footerReference w:type="even" r:id="rId8"/>
+      <w:footerReference w:type="default" r:id="rId9"/>
       <w:pgSz w:w="11906" w:h="16838"/>
       <w:pgMar w:top="1440" w:right="1440" w:bottom="1440" w:left="1440" w:header="708" w:footer="708" w:gutter="0"/>
       <w:pgNumType w:start="0"/>
@@ -6522,7 +6736,7 @@
         <w:ind w:left="2160" w:hanging="180"/>
       </w:pPr>
     </w:lvl>
-    <w:lvl w:ilvl="3" w:tplc="FFFFFFFF" w:tentative="1">
+    <w:lvl w:ilvl="3" w:tplc="FFFFFFFF">
       <w:start w:val="1"/>
       <w:numFmt w:val="decimal"/>
       <w:lvlText w:val="%4."/>

</xml_diff>